<commit_message>
Adiconado novo filme e arquivo de músicas
</commit_message>
<xml_diff>
--- a/filmes.docx
+++ b/filmes.docx
@@ -30,6 +30,11 @@
     <w:p>
       <w:r>
         <w:t>Planeta dos Macacos</w:t>
+      </w:r>
+    </w:p>
+    <w:p>
+      <w:r>
+        <w:t>Ainda estou aqui</w:t>
       </w:r>
     </w:p>
     <w:sectPr>

</xml_diff>